<commit_message>
Actualizacion Informe con nuevo requerimiento
</commit_message>
<xml_diff>
--- a/Informe/Entregable-Grupo 10.docx
+++ b/Informe/Entregable-Grupo 10.docx
@@ -1874,8 +1874,13 @@
               <w:jc w:val="left"/>
             </w:pPr>
             <w:r>
-              <w:t>Administrador debe poder ver archivo con contactos y su estado</w:t>
+              <w:t xml:space="preserve">Administrador debe poder ver </w:t>
             </w:r>
+            <w:r>
+              <w:t>contactos con su estado</w:t>
+            </w:r>
+            <w:bookmarkStart w:id="0" w:name="_GoBack"/>
+            <w:bookmarkEnd w:id="0"/>
           </w:p>
         </w:tc>
         <w:tc>
@@ -2315,6 +2320,72 @@
           </w:p>
         </w:tc>
       </w:tr>
+      <w:tr>
+        <w:trPr>
+          <w:trHeight w:val="70"/>
+        </w:trPr>
+        <w:tc>
+          <w:tcPr>
+            <w:tcW w:w="2088" w:type="dxa"/>
+          </w:tcPr>
+          <w:p>
+            <w:pPr>
+              <w:jc w:val="left"/>
+              <w:rPr>
+                <w:color w:val="000000" w:themeColor="text1"/>
+              </w:rPr>
+            </w:pPr>
+            <w:r>
+              <w:rPr>
+                <w:color w:val="000000" w:themeColor="text1"/>
+              </w:rPr>
+              <w:t>FR11</w:t>
+            </w:r>
+          </w:p>
+        </w:tc>
+        <w:tc>
+          <w:tcPr>
+            <w:tcW w:w="5219" w:type="dxa"/>
+          </w:tcPr>
+          <w:p>
+            <w:pPr>
+              <w:pStyle w:val="Standard"/>
+              <w:spacing w:after="292"/>
+              <w:jc w:val="left"/>
+              <w:rPr>
+                <w:rFonts w:asciiTheme="minorHAnsi" w:hAnsiTheme="minorHAnsi"/>
+              </w:rPr>
+            </w:pPr>
+            <w:r>
+              <w:rPr>
+                <w:rFonts w:asciiTheme="minorHAnsi" w:hAnsiTheme="minorHAnsi"/>
+              </w:rPr>
+              <w:t>Administrador debe poder añadir Proyectos al sistema</w:t>
+            </w:r>
+          </w:p>
+        </w:tc>
+        <w:tc>
+          <w:tcPr>
+            <w:tcW w:w="1747" w:type="dxa"/>
+          </w:tcPr>
+          <w:p>
+            <w:pPr>
+              <w:jc w:val="left"/>
+              <w:rPr>
+                <w:color w:val="000000" w:themeColor="text1"/>
+                <w:lang w:val="es-ES"/>
+              </w:rPr>
+            </w:pPr>
+            <w:r>
+              <w:rPr>
+                <w:color w:val="000000" w:themeColor="text1"/>
+                <w:lang w:val="es-ES"/>
+              </w:rPr>
+              <w:t>Obligatorio</w:t>
+            </w:r>
+          </w:p>
+        </w:tc>
+      </w:tr>
     </w:tbl>
     <w:p>
       <w:pPr>
@@ -2991,7 +3062,6 @@
         <w:pStyle w:val="Standard"/>
       </w:pPr>
       <w:r>
-        <w:lastRenderedPageBreak/>
         <w:t xml:space="preserve">Casos de uso </w:t>
       </w:r>
       <w:r>
@@ -3007,8 +3077,6 @@
       </w:pPr>
       <w:r>
         <w:tab/>
-      </w:r>
-      <w:r>
         <w:t>a) Cargar archivo a base de datos:</w:t>
       </w:r>
     </w:p>
@@ -3230,10 +3298,7 @@
         <w:jc w:val="left"/>
       </w:pPr>
       <w:r>
-        <w:t>b</w:t>
-      </w:r>
-      <w:r>
-        <w:t>) Realizar llamada:</w:t>
+        <w:t>b) Realizar llamada:</w:t>
       </w:r>
     </w:p>
     <w:p>
@@ -3417,12 +3482,7 @@
       </w:r>
       <w:r>
         <w:tab/>
-      </w:r>
-      <w:r>
-        <w:t>b</w:t>
-      </w:r>
-      <w:r>
-        <w:t xml:space="preserve">.1) </w:t>
+        <w:t xml:space="preserve">b.1) </w:t>
       </w:r>
       <w:r>
         <w:rPr>
@@ -3445,10 +3505,7 @@
       </w:r>
       <w:r>
         <w:tab/>
-        <w:t>b</w:t>
-      </w:r>
-      <w:r>
-        <w:t>.2) Sistema muestra por pantalla los datos del contacto.</w:t>
+        <w:t>b.2) Sistema muestra por pantalla los datos del contacto.</w:t>
       </w:r>
     </w:p>
     <w:p>
@@ -3459,10 +3516,7 @@
       </w:pPr>
       <w:r>
         <w:tab/>
-        <w:t>b</w:t>
-      </w:r>
-      <w:r>
-        <w:t xml:space="preserve">.3) </w:t>
+        <w:t xml:space="preserve">b.3) </w:t>
       </w:r>
       <w:r>
         <w:rPr>
@@ -3482,12 +3536,7 @@
       </w:pPr>
       <w:r>
         <w:tab/>
-      </w:r>
-      <w:r>
-        <w:t>b</w:t>
-      </w:r>
-      <w:r>
-        <w:t xml:space="preserve">.4) </w:t>
+        <w:t xml:space="preserve">b.4) </w:t>
       </w:r>
       <w:r>
         <w:rPr>
@@ -3518,10 +3567,7 @@
       </w:pPr>
       <w:r>
         <w:tab/>
-        <w:t>b</w:t>
-      </w:r>
-      <w:r>
-        <w:t>.4)</w:t>
+        <w:t>b.4)</w:t>
       </w:r>
       <w:r>
         <w:rPr>
@@ -3557,10 +3603,7 @@
       </w:pPr>
       <w:r>
         <w:tab/>
-        <w:t>b</w:t>
-      </w:r>
-      <w:r>
-        <w:t xml:space="preserve">.5) </w:t>
+        <w:t xml:space="preserve">b.5) </w:t>
       </w:r>
       <w:r>
         <w:rPr>
@@ -3594,10 +3637,7 @@
       </w:pPr>
       <w:r>
         <w:tab/>
-        <w:t>b</w:t>
-      </w:r>
-      <w:r>
-        <w:t xml:space="preserve">.6) </w:t>
+        <w:t xml:space="preserve">b.6) </w:t>
       </w:r>
       <w:r>
         <w:rPr>
@@ -3617,10 +3657,7 @@
       </w:pPr>
       <w:r>
         <w:tab/>
-        <w:t>b</w:t>
-      </w:r>
-      <w:r>
-        <w:t>.7) Sistema</w:t>
+        <w:t>b.7) Sistema</w:t>
       </w:r>
       <w:r>
         <w:rPr>
@@ -3675,10 +3712,7 @@
       </w:r>
       <w:r>
         <w:tab/>
-        <w:t>b</w:t>
-      </w:r>
-      <w:r>
-        <w:t>.3.1) Encuestado no contesta.</w:t>
+        <w:t>b.3.1) Encuestado no contesta.</w:t>
       </w:r>
     </w:p>
     <w:p>
@@ -3692,10 +3726,7 @@
       </w:r>
       <w:r>
         <w:tab/>
-        <w:t>b</w:t>
-      </w:r>
-      <w:r>
-        <w:t xml:space="preserve">.3.2) </w:t>
+        <w:t xml:space="preserve">b.3.2) </w:t>
       </w:r>
       <w:r>
         <w:rPr>
@@ -3750,11 +3781,7 @@
         <w:jc w:val="left"/>
       </w:pPr>
       <w:r>
-        <w:lastRenderedPageBreak/>
-        <w:t>c</w:t>
-      </w:r>
-      <w:r>
-        <w:t>) Añadir usuario:</w:t>
+        <w:t>c) Añadir usuario:</w:t>
       </w:r>
     </w:p>
     <w:p>
@@ -3862,24 +3889,7 @@
           <w:lang w:val="es-ES" w:eastAsia="zh-CN" w:bidi="hi-IN"/>
         </w:rPr>
         <w:tab/>
-      </w:r>
-      <w:r>
-        <w:rPr>
-          <w:rFonts w:ascii="Cambria" w:eastAsia="Times New Roman" w:hAnsi="Cambria" w:cs="Times New Roman"/>
-          <w:kern w:val="3"/>
-          <w:szCs w:val="20"/>
-          <w:lang w:val="es-ES" w:eastAsia="zh-CN" w:bidi="hi-IN"/>
-        </w:rPr>
-        <w:t>c</w:t>
-      </w:r>
-      <w:r>
-        <w:rPr>
-          <w:rFonts w:ascii="Cambria" w:eastAsia="Times New Roman" w:hAnsi="Cambria" w:cs="Times New Roman"/>
-          <w:kern w:val="3"/>
-          <w:szCs w:val="20"/>
-          <w:lang w:val="es-ES" w:eastAsia="zh-CN" w:bidi="hi-IN"/>
-        </w:rPr>
-        <w:t xml:space="preserve">.1) Sistema pide a </w:t>
+        <w:t xml:space="preserve">c.1) Sistema pide a </w:t>
       </w:r>
       <w:r>
         <w:rPr>
@@ -3939,24 +3949,7 @@
           <w:lang w:val="es-ES" w:eastAsia="zh-CN" w:bidi="hi-IN"/>
         </w:rPr>
         <w:tab/>
-      </w:r>
-      <w:r>
-        <w:rPr>
-          <w:rFonts w:ascii="Cambria" w:eastAsia="Times New Roman" w:hAnsi="Cambria" w:cs="Times New Roman"/>
-          <w:kern w:val="3"/>
-          <w:szCs w:val="20"/>
-          <w:lang w:val="es-ES" w:eastAsia="zh-CN" w:bidi="hi-IN"/>
-        </w:rPr>
-        <w:t>c</w:t>
-      </w:r>
-      <w:r>
-        <w:rPr>
-          <w:rFonts w:ascii="Cambria" w:eastAsia="Times New Roman" w:hAnsi="Cambria" w:cs="Times New Roman"/>
-          <w:kern w:val="3"/>
-          <w:szCs w:val="20"/>
-          <w:lang w:val="es-ES" w:eastAsia="zh-CN" w:bidi="hi-IN"/>
-        </w:rPr>
-        <w:t xml:space="preserve">.2) </w:t>
+        <w:t xml:space="preserve">c.2) </w:t>
       </w:r>
       <w:r>
         <w:rPr>
@@ -3997,6 +3990,7 @@
           <w:lang w:val="es-ES" w:eastAsia="zh-CN" w:bidi="hi-IN"/>
         </w:rPr>
         <w:tab/>
+        <w:t xml:space="preserve">c.3) Sistema muestra que ingreso de nuevo usuario fue </w:t>
       </w:r>
       <w:r>
         <w:rPr>
@@ -4005,39 +3999,42 @@
           <w:szCs w:val="20"/>
           <w:lang w:val="es-ES" w:eastAsia="zh-CN" w:bidi="hi-IN"/>
         </w:rPr>
-        <w:t>c</w:t>
-      </w:r>
-      <w:r>
+        <w:tab/>
+        <w:t>satisfactorio.</w:t>
+      </w:r>
+    </w:p>
+    <w:p>
+      <w:pPr>
+        <w:ind w:left="1416"/>
+        <w:jc w:val="left"/>
         <w:rPr>
           <w:rFonts w:ascii="Cambria" w:eastAsia="Times New Roman" w:hAnsi="Cambria" w:cs="Times New Roman"/>
           <w:kern w:val="3"/>
           <w:szCs w:val="20"/>
           <w:lang w:val="es-ES" w:eastAsia="zh-CN" w:bidi="hi-IN"/>
         </w:rPr>
-        <w:t xml:space="preserve">.3) Sistema muestra que ingreso de nuevo usuario fue </w:t>
-      </w:r>
-      <w:r>
+      </w:pPr>
+    </w:p>
+    <w:p>
+      <w:pPr>
+        <w:ind w:left="1416"/>
+        <w:jc w:val="left"/>
         <w:rPr>
           <w:rFonts w:ascii="Cambria" w:eastAsia="Times New Roman" w:hAnsi="Cambria" w:cs="Times New Roman"/>
           <w:kern w:val="3"/>
           <w:szCs w:val="20"/>
           <w:lang w:val="es-ES" w:eastAsia="zh-CN" w:bidi="hi-IN"/>
         </w:rPr>
-        <w:tab/>
-        <w:t>satisfactorio.</w:t>
-      </w:r>
-    </w:p>
-    <w:p>
-      <w:pPr>
-        <w:ind w:left="1416"/>
-        <w:jc w:val="left"/>
+      </w:pPr>
+      <w:r>
         <w:rPr>
           <w:rFonts w:ascii="Cambria" w:eastAsia="Times New Roman" w:hAnsi="Cambria" w:cs="Times New Roman"/>
           <w:kern w:val="3"/>
           <w:szCs w:val="20"/>
           <w:lang w:val="es-ES" w:eastAsia="zh-CN" w:bidi="hi-IN"/>
         </w:rPr>
-      </w:pPr>
+        <w:t>Cursos alternativos:</w:t>
+      </w:r>
     </w:p>
     <w:p>
       <w:pPr>
@@ -4057,46 +4054,8 @@
           <w:szCs w:val="20"/>
           <w:lang w:val="es-ES" w:eastAsia="zh-CN" w:bidi="hi-IN"/>
         </w:rPr>
-        <w:t>Cursos alternativos:</w:t>
-      </w:r>
-    </w:p>
-    <w:p>
-      <w:pPr>
-        <w:ind w:left="1416"/>
-        <w:jc w:val="left"/>
-        <w:rPr>
-          <w:rFonts w:ascii="Cambria" w:eastAsia="Times New Roman" w:hAnsi="Cambria" w:cs="Times New Roman"/>
-          <w:kern w:val="3"/>
-          <w:szCs w:val="20"/>
-          <w:lang w:val="es-ES" w:eastAsia="zh-CN" w:bidi="hi-IN"/>
-        </w:rPr>
-      </w:pPr>
-      <w:r>
-        <w:rPr>
-          <w:rFonts w:ascii="Cambria" w:eastAsia="Times New Roman" w:hAnsi="Cambria" w:cs="Times New Roman"/>
-          <w:kern w:val="3"/>
-          <w:szCs w:val="20"/>
-          <w:lang w:val="es-ES" w:eastAsia="zh-CN" w:bidi="hi-IN"/>
-        </w:rPr>
-        <w:tab/>
-      </w:r>
-      <w:r>
-        <w:rPr>
-          <w:rFonts w:ascii="Cambria" w:eastAsia="Times New Roman" w:hAnsi="Cambria" w:cs="Times New Roman"/>
-          <w:kern w:val="3"/>
-          <w:szCs w:val="20"/>
-          <w:lang w:val="es-ES" w:eastAsia="zh-CN" w:bidi="hi-IN"/>
-        </w:rPr>
-        <w:t>c</w:t>
-      </w:r>
-      <w:r>
-        <w:rPr>
-          <w:rFonts w:ascii="Cambria" w:eastAsia="Times New Roman" w:hAnsi="Cambria" w:cs="Times New Roman"/>
-          <w:kern w:val="3"/>
-          <w:szCs w:val="20"/>
-          <w:lang w:val="es-ES" w:eastAsia="zh-CN" w:bidi="hi-IN"/>
-        </w:rPr>
-        <w:t xml:space="preserve">.2.1) Nombre de </w:t>
+        <w:tab/>
+        <w:t xml:space="preserve">c.2.1) Nombre de </w:t>
       </w:r>
       <w:r>
         <w:rPr>
@@ -4137,186 +4096,157 @@
           <w:lang w:val="es-ES" w:eastAsia="zh-CN" w:bidi="hi-IN"/>
         </w:rPr>
         <w:tab/>
-      </w:r>
-      <w:r>
+        <w:t>c.2.2) Volver a paso e.1)</w:t>
+      </w:r>
+    </w:p>
+    <w:p>
+      <w:pPr>
+        <w:ind w:left="1416"/>
+        <w:jc w:val="left"/>
         <w:rPr>
           <w:rFonts w:ascii="Cambria" w:eastAsia="Times New Roman" w:hAnsi="Cambria" w:cs="Times New Roman"/>
           <w:kern w:val="3"/>
           <w:szCs w:val="20"/>
           <w:lang w:val="es-ES" w:eastAsia="zh-CN" w:bidi="hi-IN"/>
         </w:rPr>
-        <w:t>c</w:t>
-      </w:r>
-      <w:r>
+      </w:pPr>
+    </w:p>
+    <w:p>
+      <w:pPr>
+        <w:ind w:left="1416"/>
+        <w:jc w:val="left"/>
+      </w:pPr>
+      <w:proofErr w:type="spellStart"/>
+      <w:r>
+        <w:t>Postcondiciones</w:t>
+      </w:r>
+      <w:proofErr w:type="spellEnd"/>
+      <w:r>
+        <w:t>:</w:t>
+      </w:r>
+    </w:p>
+    <w:p>
+      <w:pPr>
+        <w:ind w:left="1416"/>
+        <w:jc w:val="left"/>
+      </w:pPr>
+      <w:r>
+        <w:tab/>
+        <w:t>-El nuevo usuario puede usar su cuenta.</w:t>
+      </w:r>
+    </w:p>
+    <w:p>
+      <w:pPr>
+        <w:ind w:left="708"/>
+        <w:jc w:val="left"/>
+      </w:pPr>
+      <w:r>
+        <w:t>d) Grabar audio:</w:t>
+      </w:r>
+    </w:p>
+    <w:p>
+      <w:pPr>
+        <w:ind w:left="708"/>
+        <w:jc w:val="left"/>
+      </w:pPr>
+      <w:r>
+        <w:tab/>
+        <w:t>Actores:</w:t>
+      </w:r>
+    </w:p>
+    <w:p>
+      <w:pPr>
+        <w:ind w:left="708"/>
+        <w:jc w:val="left"/>
+      </w:pPr>
+      <w:r>
+        <w:tab/>
+      </w:r>
+      <w:r>
+        <w:tab/>
+        <w:t>-Usuario (primario).</w:t>
+      </w:r>
+    </w:p>
+    <w:p>
+      <w:pPr>
+        <w:ind w:left="708"/>
+        <w:jc w:val="left"/>
+      </w:pPr>
+      <w:r>
+        <w:tab/>
+      </w:r>
+    </w:p>
+    <w:p>
+      <w:pPr>
+        <w:ind w:left="708"/>
+        <w:jc w:val="left"/>
+      </w:pPr>
+      <w:r>
+        <w:tab/>
+        <w:t>Precondiciones:</w:t>
+      </w:r>
+    </w:p>
+    <w:p>
+      <w:pPr>
+        <w:ind w:left="708"/>
+        <w:jc w:val="left"/>
+        <w:rPr>
+          <w:lang w:val="es-ES"/>
+        </w:rPr>
+      </w:pPr>
+      <w:r>
+        <w:tab/>
+      </w:r>
+      <w:r>
+        <w:tab/>
+        <w:t>-Memoria suficiente para poder grabar el audio</w:t>
+      </w:r>
+    </w:p>
+    <w:p>
+      <w:pPr>
+        <w:ind w:left="708"/>
+        <w:jc w:val="left"/>
+      </w:pPr>
+    </w:p>
+    <w:p>
+      <w:pPr>
+        <w:ind w:left="708"/>
+        <w:jc w:val="left"/>
+      </w:pPr>
+      <w:r>
+        <w:tab/>
+        <w:t>Curso normal:</w:t>
+      </w:r>
+    </w:p>
+    <w:p>
+      <w:pPr>
+        <w:ind w:left="708"/>
+        <w:jc w:val="left"/>
         <w:rPr>
           <w:rFonts w:ascii="Cambria" w:eastAsia="Times New Roman" w:hAnsi="Cambria" w:cs="Times New Roman"/>
           <w:kern w:val="3"/>
           <w:szCs w:val="20"/>
           <w:lang w:val="es-ES" w:eastAsia="zh-CN" w:bidi="hi-IN"/>
         </w:rPr>
-        <w:t>.2.2) Volver a paso e.1)</w:t>
-      </w:r>
-    </w:p>
-    <w:p>
-      <w:pPr>
-        <w:ind w:left="1416"/>
-        <w:jc w:val="left"/>
+      </w:pPr>
+      <w:r>
         <w:rPr>
           <w:rFonts w:ascii="Cambria" w:eastAsia="Times New Roman" w:hAnsi="Cambria" w:cs="Times New Roman"/>
           <w:kern w:val="3"/>
           <w:szCs w:val="20"/>
           <w:lang w:val="es-ES" w:eastAsia="zh-CN" w:bidi="hi-IN"/>
         </w:rPr>
-      </w:pPr>
-    </w:p>
-    <w:p>
-      <w:pPr>
-        <w:ind w:left="1416"/>
-        <w:jc w:val="left"/>
-      </w:pPr>
-      <w:proofErr w:type="spellStart"/>
-      <w:r>
-        <w:t>Postcondiciones</w:t>
-      </w:r>
-      <w:proofErr w:type="spellEnd"/>
-      <w:r>
-        <w:t>:</w:t>
-      </w:r>
-    </w:p>
-    <w:p>
-      <w:pPr>
-        <w:ind w:left="1416"/>
-        <w:jc w:val="left"/>
-      </w:pPr>
-      <w:r>
-        <w:tab/>
-        <w:t>-El nuevo usuario puede usar su cuenta.</w:t>
-      </w:r>
-    </w:p>
-    <w:p>
-      <w:pPr>
-        <w:ind w:left="708"/>
-        <w:jc w:val="left"/>
-      </w:pPr>
-      <w:r>
-        <w:t>d</w:t>
-      </w:r>
-      <w:r>
-        <w:t>) Grabar audio:</w:t>
-      </w:r>
-    </w:p>
-    <w:p>
-      <w:pPr>
-        <w:ind w:left="708"/>
-        <w:jc w:val="left"/>
-      </w:pPr>
-      <w:r>
-        <w:tab/>
-        <w:t>Actores:</w:t>
-      </w:r>
-    </w:p>
-    <w:p>
-      <w:pPr>
-        <w:ind w:left="708"/>
-        <w:jc w:val="left"/>
-      </w:pPr>
-      <w:r>
-        <w:tab/>
-      </w:r>
-      <w:r>
-        <w:tab/>
-        <w:t>-Usuario (primario).</w:t>
-      </w:r>
-    </w:p>
-    <w:p>
-      <w:pPr>
-        <w:ind w:left="708"/>
-        <w:jc w:val="left"/>
-      </w:pPr>
-      <w:r>
-        <w:tab/>
-      </w:r>
-    </w:p>
-    <w:p>
-      <w:pPr>
-        <w:ind w:left="708"/>
-        <w:jc w:val="left"/>
-      </w:pPr>
-      <w:r>
-        <w:tab/>
-        <w:t>Precondiciones:</w:t>
-      </w:r>
-    </w:p>
-    <w:p>
-      <w:pPr>
-        <w:ind w:left="708"/>
-        <w:jc w:val="left"/>
-        <w:rPr>
-          <w:lang w:val="es-ES"/>
-        </w:rPr>
-      </w:pPr>
-      <w:r>
-        <w:tab/>
-      </w:r>
-      <w:r>
-        <w:tab/>
-        <w:t>-Memoria suficiente para poder grabar el audio</w:t>
-      </w:r>
-    </w:p>
-    <w:p>
-      <w:pPr>
-        <w:ind w:left="708"/>
-        <w:jc w:val="left"/>
-      </w:pPr>
-    </w:p>
-    <w:p>
-      <w:pPr>
-        <w:ind w:left="708"/>
-        <w:jc w:val="left"/>
-      </w:pPr>
-      <w:r>
-        <w:tab/>
-        <w:t>Curso normal:</w:t>
-      </w:r>
-    </w:p>
-    <w:p>
-      <w:pPr>
-        <w:ind w:left="708"/>
-        <w:jc w:val="left"/>
+        <w:tab/>
+      </w:r>
+      <w:r>
         <w:rPr>
           <w:rFonts w:ascii="Cambria" w:eastAsia="Times New Roman" w:hAnsi="Cambria" w:cs="Times New Roman"/>
           <w:kern w:val="3"/>
           <w:szCs w:val="20"/>
           <w:lang w:val="es-ES" w:eastAsia="zh-CN" w:bidi="hi-IN"/>
         </w:rPr>
-      </w:pPr>
-      <w:r>
-        <w:rPr>
-          <w:rFonts w:ascii="Cambria" w:eastAsia="Times New Roman" w:hAnsi="Cambria" w:cs="Times New Roman"/>
-          <w:kern w:val="3"/>
-          <w:szCs w:val="20"/>
-          <w:lang w:val="es-ES" w:eastAsia="zh-CN" w:bidi="hi-IN"/>
-        </w:rPr>
-        <w:tab/>
-      </w:r>
-      <w:r>
-        <w:rPr>
-          <w:rFonts w:ascii="Cambria" w:eastAsia="Times New Roman" w:hAnsi="Cambria" w:cs="Times New Roman"/>
-          <w:kern w:val="3"/>
-          <w:szCs w:val="20"/>
-          <w:lang w:val="es-ES" w:eastAsia="zh-CN" w:bidi="hi-IN"/>
-        </w:rPr>
-        <w:tab/>
-        <w:t>d</w:t>
-      </w:r>
-      <w:r>
-        <w:rPr>
-          <w:rFonts w:ascii="Cambria" w:eastAsia="Times New Roman" w:hAnsi="Cambria" w:cs="Times New Roman"/>
-          <w:kern w:val="3"/>
-          <w:szCs w:val="20"/>
-          <w:lang w:val="es-ES" w:eastAsia="zh-CN" w:bidi="hi-IN"/>
-        </w:rPr>
-        <w:t>.1)</w:t>
+        <w:tab/>
+        <w:t>d.1)</w:t>
       </w:r>
       <w:r>
         <w:rPr>
@@ -4394,29 +4324,29 @@
           <w:lang w:val="es-ES" w:eastAsia="zh-CN" w:bidi="hi-IN"/>
         </w:rPr>
         <w:tab/>
-        <w:t>d</w:t>
-      </w:r>
-      <w:r>
+        <w:t>d.2) Sistema graba llamada.</w:t>
+      </w:r>
+    </w:p>
+    <w:p>
+      <w:pPr>
+        <w:ind w:left="708"/>
+        <w:jc w:val="left"/>
         <w:rPr>
           <w:rFonts w:ascii="Cambria" w:eastAsia="Times New Roman" w:hAnsi="Cambria" w:cs="Times New Roman"/>
           <w:kern w:val="3"/>
           <w:szCs w:val="20"/>
           <w:lang w:val="es-ES" w:eastAsia="zh-CN" w:bidi="hi-IN"/>
         </w:rPr>
-        <w:t>.2) Sistema graba llamada.</w:t>
-      </w:r>
-    </w:p>
-    <w:p>
-      <w:pPr>
-        <w:ind w:left="708"/>
-        <w:jc w:val="left"/>
+      </w:pPr>
+      <w:r>
         <w:rPr>
           <w:rFonts w:ascii="Cambria" w:eastAsia="Times New Roman" w:hAnsi="Cambria" w:cs="Times New Roman"/>
           <w:kern w:val="3"/>
           <w:szCs w:val="20"/>
           <w:lang w:val="es-ES" w:eastAsia="zh-CN" w:bidi="hi-IN"/>
         </w:rPr>
-      </w:pPr>
+        <w:tab/>
+      </w:r>
       <w:r>
         <w:rPr>
           <w:rFonts w:ascii="Cambria" w:eastAsia="Times New Roman" w:hAnsi="Cambria" w:cs="Times New Roman"/>
@@ -4425,6 +4355,7 @@
           <w:lang w:val="es-ES" w:eastAsia="zh-CN" w:bidi="hi-IN"/>
         </w:rPr>
         <w:tab/>
+        <w:t xml:space="preserve">d.3) Cuando la llamada acaba, el sistema guarda el archivo de </w:t>
       </w:r>
       <w:r>
         <w:rPr>
@@ -4442,7 +4373,7 @@
           <w:szCs w:val="20"/>
           <w:lang w:val="es-ES" w:eastAsia="zh-CN" w:bidi="hi-IN"/>
         </w:rPr>
-        <w:t>d</w:t>
+        <w:tab/>
       </w:r>
       <w:r>
         <w:rPr>
@@ -4451,26 +4382,33 @@
           <w:szCs w:val="20"/>
           <w:lang w:val="es-ES" w:eastAsia="zh-CN" w:bidi="hi-IN"/>
         </w:rPr>
-        <w:t xml:space="preserve">.3) Cuando la llamada acaba, el sistema guarda el archivo de </w:t>
-      </w:r>
-      <w:r>
+        <w:tab/>
+        <w:t>audio.</w:t>
+      </w:r>
+    </w:p>
+    <w:p>
+      <w:pPr>
+        <w:ind w:left="708"/>
+        <w:jc w:val="left"/>
         <w:rPr>
           <w:rFonts w:ascii="Cambria" w:eastAsia="Times New Roman" w:hAnsi="Cambria" w:cs="Times New Roman"/>
           <w:kern w:val="3"/>
           <w:szCs w:val="20"/>
           <w:lang w:val="es-ES" w:eastAsia="zh-CN" w:bidi="hi-IN"/>
         </w:rPr>
-        <w:tab/>
-      </w:r>
-      <w:r>
+      </w:pPr>
+    </w:p>
+    <w:p>
+      <w:pPr>
+        <w:ind w:left="708"/>
+        <w:jc w:val="left"/>
         <w:rPr>
           <w:rFonts w:ascii="Cambria" w:eastAsia="Times New Roman" w:hAnsi="Cambria" w:cs="Times New Roman"/>
           <w:kern w:val="3"/>
           <w:szCs w:val="20"/>
           <w:lang w:val="es-ES" w:eastAsia="zh-CN" w:bidi="hi-IN"/>
         </w:rPr>
-        <w:tab/>
-      </w:r>
+      </w:pPr>
       <w:r>
         <w:rPr>
           <w:rFonts w:ascii="Cambria" w:eastAsia="Times New Roman" w:hAnsi="Cambria" w:cs="Times New Roman"/>
@@ -4479,7 +4417,7 @@
           <w:lang w:val="es-ES" w:eastAsia="zh-CN" w:bidi="hi-IN"/>
         </w:rPr>
         <w:tab/>
-        <w:t>audio.</w:t>
+        <w:t>Cursos alternativos:</w:t>
       </w:r>
     </w:p>
     <w:p>
@@ -4493,18 +4431,15 @@
           <w:lang w:val="es-ES" w:eastAsia="zh-CN" w:bidi="hi-IN"/>
         </w:rPr>
       </w:pPr>
-    </w:p>
-    <w:p>
-      <w:pPr>
-        <w:ind w:left="708"/>
-        <w:jc w:val="left"/>
+      <w:r>
         <w:rPr>
           <w:rFonts w:ascii="Cambria" w:eastAsia="Times New Roman" w:hAnsi="Cambria" w:cs="Times New Roman"/>
           <w:kern w:val="3"/>
           <w:szCs w:val="20"/>
           <w:lang w:val="es-ES" w:eastAsia="zh-CN" w:bidi="hi-IN"/>
         </w:rPr>
-      </w:pPr>
+        <w:tab/>
+      </w:r>
       <w:r>
         <w:rPr>
           <w:rFonts w:ascii="Cambria" w:eastAsia="Times New Roman" w:hAnsi="Cambria" w:cs="Times New Roman"/>
@@ -4513,20 +4448,19 @@
           <w:lang w:val="es-ES" w:eastAsia="zh-CN" w:bidi="hi-IN"/>
         </w:rPr>
         <w:tab/>
-        <w:t>Cursos alternativos:</w:t>
-      </w:r>
-    </w:p>
-    <w:p>
-      <w:pPr>
-        <w:ind w:left="708"/>
-        <w:jc w:val="left"/>
+        <w:t>d.1.1</w:t>
+      </w:r>
+      <w:proofErr w:type="gramStart"/>
+      <w:r>
         <w:rPr>
           <w:rFonts w:ascii="Cambria" w:eastAsia="Times New Roman" w:hAnsi="Cambria" w:cs="Times New Roman"/>
           <w:kern w:val="3"/>
           <w:szCs w:val="20"/>
           <w:lang w:val="es-ES" w:eastAsia="zh-CN" w:bidi="hi-IN"/>
         </w:rPr>
-      </w:pPr>
+        <w:t>)No</w:t>
+      </w:r>
+      <w:proofErr w:type="gramEnd"/>
       <w:r>
         <w:rPr>
           <w:rFonts w:ascii="Cambria" w:eastAsia="Times New Roman" w:hAnsi="Cambria" w:cs="Times New Roman"/>
@@ -4534,18 +4468,20 @@
           <w:szCs w:val="20"/>
           <w:lang w:val="es-ES" w:eastAsia="zh-CN" w:bidi="hi-IN"/>
         </w:rPr>
-        <w:tab/>
-      </w:r>
-      <w:r>
+        <w:t xml:space="preserve"> hay espacio en memoria.</w:t>
+      </w:r>
+    </w:p>
+    <w:p>
+      <w:pPr>
+        <w:ind w:left="708"/>
+        <w:jc w:val="left"/>
         <w:rPr>
           <w:rFonts w:ascii="Cambria" w:eastAsia="Times New Roman" w:hAnsi="Cambria" w:cs="Times New Roman"/>
           <w:kern w:val="3"/>
           <w:szCs w:val="20"/>
           <w:lang w:val="es-ES" w:eastAsia="zh-CN" w:bidi="hi-IN"/>
         </w:rPr>
-        <w:tab/>
-        <w:t>d</w:t>
-      </w:r>
+      </w:pPr>
       <w:r>
         <w:rPr>
           <w:rFonts w:ascii="Cambria" w:eastAsia="Times New Roman" w:hAnsi="Cambria" w:cs="Times New Roman"/>
@@ -4553,9 +4489,8 @@
           <w:szCs w:val="20"/>
           <w:lang w:val="es-ES" w:eastAsia="zh-CN" w:bidi="hi-IN"/>
         </w:rPr>
-        <w:t>.1.1</w:t>
-      </w:r>
-      <w:proofErr w:type="gramStart"/>
+        <w:tab/>
+      </w:r>
       <w:r>
         <w:rPr>
           <w:rFonts w:ascii="Cambria" w:eastAsia="Times New Roman" w:hAnsi="Cambria" w:cs="Times New Roman"/>
@@ -4563,9 +4498,10 @@
           <w:szCs w:val="20"/>
           <w:lang w:val="es-ES" w:eastAsia="zh-CN" w:bidi="hi-IN"/>
         </w:rPr>
-        <w:t>)No</w:t>
-      </w:r>
-      <w:proofErr w:type="gramEnd"/>
+        <w:tab/>
+        <w:t>d.1.2</w:t>
+      </w:r>
+      <w:proofErr w:type="gramStart"/>
       <w:r>
         <w:rPr>
           <w:rFonts w:ascii="Cambria" w:eastAsia="Times New Roman" w:hAnsi="Cambria" w:cs="Times New Roman"/>
@@ -4573,66 +4509,16 @@
           <w:szCs w:val="20"/>
           <w:lang w:val="es-ES" w:eastAsia="zh-CN" w:bidi="hi-IN"/>
         </w:rPr>
-        <w:t xml:space="preserve"> hay espacio en memoria.</w:t>
-      </w:r>
-    </w:p>
-    <w:p>
-      <w:pPr>
-        <w:ind w:left="708"/>
-        <w:jc w:val="left"/>
+        <w:t>)Termina</w:t>
+      </w:r>
+      <w:proofErr w:type="gramEnd"/>
+      <w:r>
         <w:rPr>
           <w:rFonts w:ascii="Cambria" w:eastAsia="Times New Roman" w:hAnsi="Cambria" w:cs="Times New Roman"/>
           <w:kern w:val="3"/>
           <w:szCs w:val="20"/>
           <w:lang w:val="es-ES" w:eastAsia="zh-CN" w:bidi="hi-IN"/>
         </w:rPr>
-      </w:pPr>
-      <w:r>
-        <w:rPr>
-          <w:rFonts w:ascii="Cambria" w:eastAsia="Times New Roman" w:hAnsi="Cambria" w:cs="Times New Roman"/>
-          <w:kern w:val="3"/>
-          <w:szCs w:val="20"/>
-          <w:lang w:val="es-ES" w:eastAsia="zh-CN" w:bidi="hi-IN"/>
-        </w:rPr>
-        <w:tab/>
-      </w:r>
-      <w:r>
-        <w:rPr>
-          <w:rFonts w:ascii="Cambria" w:eastAsia="Times New Roman" w:hAnsi="Cambria" w:cs="Times New Roman"/>
-          <w:kern w:val="3"/>
-          <w:szCs w:val="20"/>
-          <w:lang w:val="es-ES" w:eastAsia="zh-CN" w:bidi="hi-IN"/>
-        </w:rPr>
-        <w:tab/>
-        <w:t>d</w:t>
-      </w:r>
-      <w:r>
-        <w:rPr>
-          <w:rFonts w:ascii="Cambria" w:eastAsia="Times New Roman" w:hAnsi="Cambria" w:cs="Times New Roman"/>
-          <w:kern w:val="3"/>
-          <w:szCs w:val="20"/>
-          <w:lang w:val="es-ES" w:eastAsia="zh-CN" w:bidi="hi-IN"/>
-        </w:rPr>
-        <w:t>.1.2</w:t>
-      </w:r>
-      <w:proofErr w:type="gramStart"/>
-      <w:r>
-        <w:rPr>
-          <w:rFonts w:ascii="Cambria" w:eastAsia="Times New Roman" w:hAnsi="Cambria" w:cs="Times New Roman"/>
-          <w:kern w:val="3"/>
-          <w:szCs w:val="20"/>
-          <w:lang w:val="es-ES" w:eastAsia="zh-CN" w:bidi="hi-IN"/>
-        </w:rPr>
-        <w:t>)Termina</w:t>
-      </w:r>
-      <w:proofErr w:type="gramEnd"/>
-      <w:r>
-        <w:rPr>
-          <w:rFonts w:ascii="Cambria" w:eastAsia="Times New Roman" w:hAnsi="Cambria" w:cs="Times New Roman"/>
-          <w:kern w:val="3"/>
-          <w:szCs w:val="20"/>
-          <w:lang w:val="es-ES" w:eastAsia="zh-CN" w:bidi="hi-IN"/>
-        </w:rPr>
         <w:t xml:space="preserve"> caso de uso.</w:t>
       </w:r>
     </w:p>
@@ -4715,7 +4601,6 @@
         <w:jc w:val="left"/>
       </w:pPr>
       <w:r>
-        <w:lastRenderedPageBreak/>
         <w:t>Casos de uso resumidos:</w:t>
       </w:r>
     </w:p>
@@ -5462,15 +5347,7 @@
         <w:rPr>
           <w:color w:val="FF0000"/>
         </w:rPr>
-        <w:t xml:space="preserve"> para ellos. Recuer</w:t>
-      </w:r>
-      <w:bookmarkStart w:id="0" w:name="_GoBack"/>
-      <w:bookmarkEnd w:id="0"/>
-      <w:r>
-        <w:rPr>
-          <w:color w:val="FF0000"/>
-        </w:rPr>
-        <w:t>de notar claramente cursos alternativos y repeticiones.</w:t>
+        <w:t xml:space="preserve"> para ellos. Recuerde notar claramente cursos alternativos y repeticiones.</w:t>
       </w:r>
     </w:p>
     <w:p>
@@ -5744,7 +5621,7 @@
         <w:rStyle w:val="Nmerodepgina"/>
         <w:noProof/>
       </w:rPr>
-      <w:t>2</w:t>
+      <w:t>3</w:t>
     </w:r>
     <w:r>
       <w:rPr>
@@ -9296,7 +9173,7 @@
 </file>
 
 <file path=customXml/itemProps1.xml><?xml version="1.0" encoding="utf-8"?>
-<ds:datastoreItem xmlns:ds="http://schemas.openxmlformats.org/officeDocument/2006/customXml" ds:itemID="{9E9D0B9E-195F-4E8D-B5C8-FF97BAEE7BFA}">
+<ds:datastoreItem xmlns:ds="http://schemas.openxmlformats.org/officeDocument/2006/customXml" ds:itemID="{0EB75CA1-3B1A-4C55-8144-7E23D5510620}">
   <ds:schemaRefs>
     <ds:schemaRef ds:uri="http://schemas.openxmlformats.org/officeDocument/2006/bibliography"/>
   </ds:schemaRefs>

</xml_diff>